<commit_message>
Nuevos métodos en practicas 2 y 3
</commit_message>
<xml_diff>
--- a/ReportePractica1.docx
+++ b/ReportePractica1.docx
@@ -1437,20 +1437,234 @@
         </w:rPr>
         <w:t xml:space="preserve"> se realizó el análisis de clases, tomando en cuenta los requerimientos antes mencionados.</w:t>
       </w:r>
-    </w:p>
-    <w:p>
-      <w:pPr>
-        <w:rPr>
-          <w:lang w:val="es-ES"/>
-        </w:rPr>
-      </w:pPr>
-    </w:p>
-    <w:p>
-      <w:pPr>
-        <w:rPr>
-          <w:lang w:val="es-ES"/>
-        </w:rPr>
-      </w:pPr>
+      <w:r>
+        <w:rPr>
+          <w:lang w:val="es-ES"/>
+        </w:rPr>
+        <w:t xml:space="preserve"> </w:t>
+      </w:r>
+      <w:r>
+        <w:rPr>
+          <w:lang w:val="es-ES"/>
+        </w:rPr>
+        <w:t>Se agregaron algunos métodos que fueron utilizados para la verificación de cadenas.</w:t>
+      </w:r>
+    </w:p>
+    <w:p>
+      <w:pPr>
+        <w:rPr>
+          <w:lang w:val="es-ES"/>
+        </w:rPr>
+      </w:pPr>
+    </w:p>
+    <w:p>
+      <w:pPr>
+        <w:rPr>
+          <w:lang w:val="es-ES"/>
+        </w:rPr>
+      </w:pPr>
+    </w:p>
+    <w:p>
+      <w:pPr>
+        <w:rPr>
+          <w:lang w:val="es-ES"/>
+        </w:rPr>
+      </w:pPr>
+      <w:r>
+        <w:rPr>
+          <w:lang w:val="es-ES"/>
+        </w:rPr>
+        <w:lastRenderedPageBreak/>
+        <w:t>Formato del archivo:</w:t>
+      </w:r>
+    </w:p>
+    <w:p>
+      <w:pPr>
+        <w:rPr>
+          <w:lang w:val="es-ES"/>
+        </w:rPr>
+      </w:pPr>
+    </w:p>
+    <w:p>
+      <w:pPr>
+        <w:rPr>
+          <w:lang w:val="es-ES"/>
+        </w:rPr>
+      </w:pPr>
+      <w:r>
+        <w:rPr>
+          <w:noProof/>
+          <w:lang w:val="es-ES"/>
+        </w:rPr>
+        <w:drawing>
+          <wp:inline distT="0" distB="0" distL="0" distR="0" wp14:anchorId="13AFA784" wp14:editId="7682EC16">
+            <wp:extent cx="2794000" cy="4013200"/>
+            <wp:effectExtent l="0" t="0" r="0" b="0"/>
+            <wp:docPr id="1" name="Picture 1" descr="Text&#10;&#10;Description automatically generated with low confidence"/>
+            <wp:cNvGraphicFramePr>
+              <a:graphicFrameLocks xmlns:a="http://schemas.openxmlformats.org/drawingml/2006/main" noChangeAspect="1"/>
+            </wp:cNvGraphicFramePr>
+            <a:graphic xmlns:a="http://schemas.openxmlformats.org/drawingml/2006/main">
+              <a:graphicData uri="http://schemas.openxmlformats.org/drawingml/2006/picture">
+                <pic:pic xmlns:pic="http://schemas.openxmlformats.org/drawingml/2006/picture">
+                  <pic:nvPicPr>
+                    <pic:cNvPr id="1" name="Screen Shot 2021-01-23 at 10.18.21 PM.png"/>
+                    <pic:cNvPicPr/>
+                  </pic:nvPicPr>
+                  <pic:blipFill>
+                    <a:blip r:embed="rId7">
+                      <a:extLst>
+                        <a:ext uri="{28A0092B-C50C-407E-A947-70E740481C1C}">
+                          <a14:useLocalDpi xmlns:a14="http://schemas.microsoft.com/office/drawing/2010/main" val="0"/>
+                        </a:ext>
+                      </a:extLst>
+                    </a:blip>
+                    <a:stretch>
+                      <a:fillRect/>
+                    </a:stretch>
+                  </pic:blipFill>
+                  <pic:spPr>
+                    <a:xfrm>
+                      <a:off x="0" y="0"/>
+                      <a:ext cx="2794000" cy="4013200"/>
+                    </a:xfrm>
+                    <a:prstGeom prst="rect">
+                      <a:avLst/>
+                    </a:prstGeom>
+                  </pic:spPr>
+                </pic:pic>
+              </a:graphicData>
+            </a:graphic>
+          </wp:inline>
+        </w:drawing>
+      </w:r>
+    </w:p>
+    <w:p>
+      <w:pPr>
+        <w:rPr>
+          <w:lang w:val="es-ES"/>
+        </w:rPr>
+      </w:pPr>
+    </w:p>
+    <w:p>
+      <w:pPr>
+        <w:rPr>
+          <w:lang w:val="es-ES"/>
+        </w:rPr>
+      </w:pPr>
+    </w:p>
+    <w:p>
+      <w:pPr>
+        <w:rPr>
+          <w:lang w:val="es-ES"/>
+        </w:rPr>
+      </w:pPr>
+    </w:p>
+    <w:p>
+      <w:pPr>
+        <w:rPr>
+          <w:lang w:val="es-ES"/>
+        </w:rPr>
+      </w:pPr>
+      <w:r>
+        <w:rPr>
+          <w:lang w:val="es-ES"/>
+        </w:rPr>
+        <w:t xml:space="preserve">Salida en </w:t>
+      </w:r>
+      <w:r>
+        <w:rPr>
+          <w:lang w:val="es-ES"/>
+        </w:rPr>
+        <w:t xml:space="preserve">consola de </w:t>
+      </w:r>
+      <w:r>
+        <w:rPr>
+          <w:lang w:val="es-ES"/>
+        </w:rPr>
+        <w:t xml:space="preserve">la clase </w:t>
+      </w:r>
+      <w:proofErr w:type="spellStart"/>
+      <w:r>
+        <w:rPr>
+          <w:lang w:val="es-ES"/>
+        </w:rPr>
+        <w:t>main</w:t>
+      </w:r>
+      <w:proofErr w:type="spellEnd"/>
+      <w:r>
+        <w:rPr>
+          <w:lang w:val="es-ES"/>
+        </w:rPr>
+        <w:t>, probando los principales métodos de la clase AF con el autómata anterior como entrada</w:t>
+      </w:r>
+      <w:r>
+        <w:rPr>
+          <w:lang w:val="es-ES"/>
+        </w:rPr>
+        <w:t>:</w:t>
+      </w:r>
+    </w:p>
+    <w:p>
+      <w:pPr>
+        <w:rPr>
+          <w:lang w:val="es-ES"/>
+        </w:rPr>
+      </w:pPr>
+    </w:p>
+    <w:p>
+      <w:pPr>
+        <w:rPr>
+          <w:lang w:val="es-ES"/>
+        </w:rPr>
+      </w:pPr>
+      <w:r>
+        <w:rPr>
+          <w:noProof/>
+          <w:lang w:val="es-ES"/>
+        </w:rPr>
+        <w:drawing>
+          <wp:inline distT="0" distB="0" distL="0" distR="0" wp14:anchorId="0134D922" wp14:editId="70BEB339">
+            <wp:extent cx="5943600" cy="2657475"/>
+            <wp:effectExtent l="0" t="0" r="0" b="0"/>
+            <wp:docPr id="2" name="Picture 2" descr="Graphical user interface, website&#10;&#10;Description automatically generated"/>
+            <wp:cNvGraphicFramePr>
+              <a:graphicFrameLocks xmlns:a="http://schemas.openxmlformats.org/drawingml/2006/main" noChangeAspect="1"/>
+            </wp:cNvGraphicFramePr>
+            <a:graphic xmlns:a="http://schemas.openxmlformats.org/drawingml/2006/main">
+              <a:graphicData uri="http://schemas.openxmlformats.org/drawingml/2006/picture">
+                <pic:pic xmlns:pic="http://schemas.openxmlformats.org/drawingml/2006/picture">
+                  <pic:nvPicPr>
+                    <pic:cNvPr id="2" name="Screen Shot 2021-01-23 at 10.22.51 PM.png"/>
+                    <pic:cNvPicPr/>
+                  </pic:nvPicPr>
+                  <pic:blipFill>
+                    <a:blip r:embed="rId8">
+                      <a:extLst>
+                        <a:ext uri="{28A0092B-C50C-407E-A947-70E740481C1C}">
+                          <a14:useLocalDpi xmlns:a14="http://schemas.microsoft.com/office/drawing/2010/main" val="0"/>
+                        </a:ext>
+                      </a:extLst>
+                    </a:blip>
+                    <a:stretch>
+                      <a:fillRect/>
+                    </a:stretch>
+                  </pic:blipFill>
+                  <pic:spPr>
+                    <a:xfrm>
+                      <a:off x="0" y="0"/>
+                      <a:ext cx="5943600" cy="2657475"/>
+                    </a:xfrm>
+                    <a:prstGeom prst="rect">
+                      <a:avLst/>
+                    </a:prstGeom>
+                  </pic:spPr>
+                </pic:pic>
+              </a:graphicData>
+            </a:graphic>
+          </wp:inline>
+        </w:drawing>
+      </w:r>
     </w:p>
     <w:sectPr>
       <w:pgSz w:w="12240" w:h="15840"/>

</xml_diff>